<commit_message>
just back up the abnormal image file detection function
</commit_message>
<xml_diff>
--- a/猫狗大战项目报告.docx
+++ b/猫狗大战项目报告.docx
@@ -84,52 +84,60 @@
         <w:t>日</w:t>
       </w:r>
     </w:p>
-    <w:p>
+    <w:p/>
+    <w:p>
+      <w:pPr>
+        <w:pStyle w:val="1"/>
+      </w:pPr>
+      <w:r>
+        <w:rPr>
+          <w:rFonts w:hint="eastAsia"/>
+        </w:rPr>
+        <w:t>零、需求</w:t>
+      </w:r>
+    </w:p>
+    <w:p>
+      <w:r>
+        <w:rPr>
+          <w:rFonts w:hint="eastAsia"/>
+        </w:rPr>
+        <w:t>资料：</w:t>
+      </w:r>
+    </w:p>
+    <w:p>
+      <w:r>
+        <w:t>https://github.com/nd009/capstone/blob/master/capstone_report_template.md</w:t>
+      </w:r>
+    </w:p>
+    <w:p>
+      <w:r>
+        <w:rPr>
+          <w:rFonts w:hint="eastAsia"/>
+        </w:rPr>
+        <w:t>要求</w:t>
+      </w:r>
       <w:bookmarkStart w:id="0" w:name="_GoBack"/>
       <w:bookmarkEnd w:id="0"/>
     </w:p>
     <w:p>
-      <w:pPr>
-        <w:pStyle w:val="1"/>
-        <w:rPr>
-          <w:rFonts w:hint="eastAsia"/>
-        </w:rPr>
-      </w:pPr>
-      <w:r>
-        <w:rPr>
-          <w:rFonts w:hint="eastAsia"/>
-        </w:rPr>
-        <w:t>零、需求</w:t>
-      </w:r>
-    </w:p>
-    <w:p>
-      <w:r>
-        <w:rPr>
-          <w:rFonts w:hint="eastAsia"/>
-        </w:rPr>
-        <w:t>资料：</w:t>
-      </w:r>
-    </w:p>
-    <w:p>
-      <w:r>
-        <w:t>https://github.com/nd009/capstone/blob/master/capstone_report_template.md</w:t>
-      </w:r>
-    </w:p>
-    <w:p>
-      <w:r>
-        <w:rPr>
-          <w:rFonts w:hint="eastAsia"/>
-        </w:rPr>
-        <w:t>要求</w:t>
-      </w:r>
-    </w:p>
-    <w:p>
-      <w:hyperlink r:id="rId5" w:history="1">
+      <w:hyperlink r:id="rId5" w:anchor="!/rubrics/273/view" w:history="1">
         <w:r>
           <w:rPr>
             <w:rStyle w:val="a3"/>
           </w:rPr>
-          <w:t>https://review.udacity.com/#!/rubrics/273/view</w:t>
+          <w:t>https://review.udacity.</w:t>
+        </w:r>
+        <w:r>
+          <w:rPr>
+            <w:rStyle w:val="a3"/>
+          </w:rPr>
+          <w:t>c</w:t>
+        </w:r>
+        <w:r>
+          <w:rPr>
+            <w:rStyle w:val="a3"/>
+          </w:rPr>
+          <w:t>om/#!/rubrics/273/view</w:t>
         </w:r>
       </w:hyperlink>
     </w:p>
@@ -195,7 +203,7 @@
         <w:ind w:left="0"/>
         <w:textAlignment w:val="baseline"/>
         <w:rPr>
-          <w:rFonts w:ascii="inherit" w:hAnsi="inherit"/>
+          <w:rFonts w:ascii="inherit" w:hAnsi="inherit" w:hint="eastAsia"/>
           <w:color w:val="58646D"/>
         </w:rPr>
       </w:pPr>
@@ -336,7 +344,7 @@
         <w:ind w:left="0"/>
         <w:textAlignment w:val="baseline"/>
         <w:rPr>
-          <w:rFonts w:ascii="inherit" w:hAnsi="inherit"/>
+          <w:rFonts w:ascii="inherit" w:hAnsi="inherit" w:hint="eastAsia"/>
           <w:color w:val="58646D"/>
         </w:rPr>
       </w:pPr>
@@ -402,7 +410,7 @@
         <w:ind w:left="0"/>
         <w:textAlignment w:val="baseline"/>
         <w:rPr>
-          <w:rFonts w:ascii="inherit" w:hAnsi="inherit"/>
+          <w:rFonts w:ascii="inherit" w:hAnsi="inherit" w:hint="eastAsia"/>
           <w:color w:val="58646D"/>
         </w:rPr>
       </w:pPr>
@@ -490,7 +498,7 @@
         <w:ind w:left="0"/>
         <w:textAlignment w:val="baseline"/>
         <w:rPr>
-          <w:rFonts w:ascii="inherit" w:hAnsi="inherit"/>
+          <w:rFonts w:ascii="inherit" w:hAnsi="inherit" w:hint="eastAsia"/>
           <w:color w:val="58646D"/>
         </w:rPr>
       </w:pPr>
@@ -561,7 +569,7 @@
         <w:ind w:left="0"/>
         <w:textAlignment w:val="baseline"/>
         <w:rPr>
-          <w:rFonts w:ascii="inherit" w:hAnsi="inherit"/>
+          <w:rFonts w:ascii="inherit" w:hAnsi="inherit" w:hint="eastAsia"/>
           <w:color w:val="58646D"/>
         </w:rPr>
       </w:pPr>
@@ -606,13 +614,7 @@
         <w:t>文档中说明运行你的代码所需要的（大概）时间。提交你运行代码成功的截图，也有助于项目评审师复现你的代码。</w:t>
       </w:r>
     </w:p>
-    <w:p>
-      <w:pPr>
-        <w:rPr>
-          <w:rFonts w:hint="eastAsia"/>
-        </w:rPr>
-      </w:pPr>
-    </w:p>
+    <w:p/>
     <w:p>
       <w:pPr>
         <w:pStyle w:val="1"/>
@@ -669,6 +671,16 @@
           <w:rFonts w:hint="eastAsia"/>
         </w:rPr>
         <w:t>项目概述</w:t>
+      </w:r>
+    </w:p>
+    <w:p>
+      <w:pPr>
+        <w:rPr>
+          <w:rFonts w:hint="eastAsia"/>
+        </w:rPr>
+      </w:pPr>
+      <w:r>
+        <w:tab/>
       </w:r>
     </w:p>
     <w:p>
@@ -1903,6 +1915,18 @@
       <w:szCs w:val="32"/>
     </w:rPr>
   </w:style>
+  <w:style w:type="character" w:styleId="ac">
+    <w:name w:val="FollowedHyperlink"/>
+    <w:basedOn w:val="a0"/>
+    <w:uiPriority w:val="99"/>
+    <w:semiHidden/>
+    <w:unhideWhenUsed/>
+    <w:rsid w:val="006908AC"/>
+    <w:rPr>
+      <w:color w:val="954F72" w:themeColor="followedHyperlink"/>
+      <w:u w:val="single"/>
+    </w:rPr>
+  </w:style>
 </w:styles>
 </file>
 

</xml_diff>